<commit_message>
done create student feature
</commit_message>
<xml_diff>
--- a/instraction Manual.docx
+++ b/instraction Manual.docx
@@ -3218,6 +3218,266 @@
         </w:rPr>
         <w:t>Command: npx prettier –write src/index.ts</w:t>
       </w:r>
+    </w:p>
+    <w:p>
+      <w:pPr>
+        <w:tabs>
+          <w:tab w:val="left" w:pos="7470"/>
+        </w:tabs>
+        <w:rPr>
+          <w:rFonts w:ascii="Nirmala UI" w:eastAsia="Times New Roman" w:hAnsi="Nirmala UI" w:cs="Nirmala UI"/>
+          <w:color w:val="000000"/>
+          <w:kern w:val="0"/>
+          <w:sz w:val="20"/>
+          <w:szCs w:val="20"/>
+          <w:shd w:val="clear" w:color="auto" w:fill="FFFFFF"/>
+          <w14:ligatures w14:val="none"/>
+        </w:rPr>
+      </w:pPr>
+    </w:p>
+    <w:p>
+      <w:pPr>
+        <w:tabs>
+          <w:tab w:val="left" w:pos="7470"/>
+        </w:tabs>
+        <w:rPr>
+          <w:rFonts w:ascii="Nirmala UI" w:eastAsia="Times New Roman" w:hAnsi="Nirmala UI" w:cs="Nirmala UI"/>
+          <w:color w:val="000000"/>
+          <w:kern w:val="0"/>
+          <w:sz w:val="20"/>
+          <w:szCs w:val="20"/>
+          <w:shd w:val="clear" w:color="auto" w:fill="FFFFFF"/>
+          <w14:ligatures w14:val="none"/>
+        </w:rPr>
+      </w:pPr>
+      <w:r>
+        <w:rPr>
+          <w:rFonts w:ascii="Nirmala UI" w:eastAsia="Times New Roman" w:hAnsi="Nirmala UI" w:cs="Nirmala UI"/>
+          <w:color w:val="000000"/>
+          <w:kern w:val="0"/>
+          <w:sz w:val="20"/>
+          <w:szCs w:val="20"/>
+          <w:shd w:val="clear" w:color="auto" w:fill="FFFFFF"/>
+          <w14:ligatures w14:val="none"/>
+        </w:rPr>
+        <w:t>Sometimes Eslint and prettier conflict in the code. So we need to install package</w:t>
+      </w:r>
+    </w:p>
+    <w:p>
+      <w:pPr>
+        <w:pStyle w:val="HTMLPreformatted"/>
+        <w:textAlignment w:val="baseline"/>
+        <w:rPr>
+          <w:rFonts w:ascii="IBM Plex Mono" w:hAnsi="IBM Plex Mono"/>
+          <w:color w:val="4D4D4C"/>
+          <w:sz w:val="19"/>
+          <w:szCs w:val="19"/>
+        </w:rPr>
+      </w:pPr>
+      <w:r>
+        <w:rPr>
+          <w:rFonts w:ascii="Nirmala UI" w:hAnsi="Nirmala UI" w:cs="Nirmala UI"/>
+          <w:color w:val="000000"/>
+          <w:shd w:val="clear" w:color="auto" w:fill="FFFFFF"/>
+        </w:rPr>
+        <w:t xml:space="preserve">Command: </w:t>
+      </w:r>
+      <w:r>
+        <w:rPr>
+          <w:rStyle w:val="pln"/>
+          <w:rFonts w:ascii="IBM Plex Mono" w:hAnsi="IBM Plex Mono"/>
+          <w:color w:val="000000"/>
+          <w:sz w:val="19"/>
+          <w:szCs w:val="19"/>
+          <w:bdr w:val="none" w:sz="0" w:space="0" w:color="auto" w:frame="1"/>
+        </w:rPr>
+        <w:t xml:space="preserve">npm install </w:t>
+      </w:r>
+      <w:r>
+        <w:rPr>
+          <w:rStyle w:val="pun"/>
+          <w:rFonts w:ascii="IBM Plex Mono" w:hAnsi="IBM Plex Mono"/>
+          <w:color w:val="666600"/>
+          <w:sz w:val="19"/>
+          <w:szCs w:val="19"/>
+          <w:bdr w:val="none" w:sz="0" w:space="0" w:color="auto" w:frame="1"/>
+        </w:rPr>
+        <w:t>--</w:t>
+      </w:r>
+      <w:r>
+        <w:rPr>
+          <w:rStyle w:val="pln"/>
+          <w:rFonts w:ascii="IBM Plex Mono" w:hAnsi="IBM Plex Mono"/>
+          <w:color w:val="000000"/>
+          <w:sz w:val="19"/>
+          <w:szCs w:val="19"/>
+          <w:bdr w:val="none" w:sz="0" w:space="0" w:color="auto" w:frame="1"/>
+        </w:rPr>
+        <w:t>save</w:t>
+      </w:r>
+      <w:r>
+        <w:rPr>
+          <w:rStyle w:val="pun"/>
+          <w:rFonts w:ascii="IBM Plex Mono" w:hAnsi="IBM Plex Mono"/>
+          <w:color w:val="666600"/>
+          <w:sz w:val="19"/>
+          <w:szCs w:val="19"/>
+          <w:bdr w:val="none" w:sz="0" w:space="0" w:color="auto" w:frame="1"/>
+        </w:rPr>
+        <w:t>-</w:t>
+      </w:r>
+      <w:r>
+        <w:rPr>
+          <w:rStyle w:val="pln"/>
+          <w:rFonts w:ascii="IBM Plex Mono" w:hAnsi="IBM Plex Mono"/>
+          <w:color w:val="000000"/>
+          <w:sz w:val="19"/>
+          <w:szCs w:val="19"/>
+          <w:bdr w:val="none" w:sz="0" w:space="0" w:color="auto" w:frame="1"/>
+        </w:rPr>
+        <w:t>dev eslint</w:t>
+      </w:r>
+      <w:r>
+        <w:rPr>
+          <w:rStyle w:val="pun"/>
+          <w:rFonts w:ascii="IBM Plex Mono" w:hAnsi="IBM Plex Mono"/>
+          <w:color w:val="666600"/>
+          <w:sz w:val="19"/>
+          <w:szCs w:val="19"/>
+          <w:bdr w:val="none" w:sz="0" w:space="0" w:color="auto" w:frame="1"/>
+        </w:rPr>
+        <w:t>-</w:t>
+      </w:r>
+      <w:r>
+        <w:rPr>
+          <w:rStyle w:val="pln"/>
+          <w:rFonts w:ascii="IBM Plex Mono" w:hAnsi="IBM Plex Mono"/>
+          <w:color w:val="000000"/>
+          <w:sz w:val="19"/>
+          <w:szCs w:val="19"/>
+          <w:bdr w:val="none" w:sz="0" w:space="0" w:color="auto" w:frame="1"/>
+        </w:rPr>
+        <w:t>config</w:t>
+      </w:r>
+      <w:r>
+        <w:rPr>
+          <w:rStyle w:val="pun"/>
+          <w:rFonts w:ascii="IBM Plex Mono" w:hAnsi="IBM Plex Mono"/>
+          <w:color w:val="666600"/>
+          <w:sz w:val="19"/>
+          <w:szCs w:val="19"/>
+          <w:bdr w:val="none" w:sz="0" w:space="0" w:color="auto" w:frame="1"/>
+        </w:rPr>
+        <w:t>-</w:t>
+      </w:r>
+      <w:r>
+        <w:rPr>
+          <w:rStyle w:val="pln"/>
+          <w:rFonts w:ascii="IBM Plex Mono" w:hAnsi="IBM Plex Mono"/>
+          <w:color w:val="000000"/>
+          <w:sz w:val="19"/>
+          <w:szCs w:val="19"/>
+          <w:bdr w:val="none" w:sz="0" w:space="0" w:color="auto" w:frame="1"/>
+        </w:rPr>
+        <w:t>prettier</w:t>
+      </w:r>
+    </w:p>
+    <w:p>
+      <w:pPr>
+        <w:tabs>
+          <w:tab w:val="left" w:pos="7470"/>
+        </w:tabs>
+        <w:rPr>
+          <w:rFonts w:ascii="Nirmala UI" w:eastAsia="Times New Roman" w:hAnsi="Nirmala UI" w:cs="Nirmala UI"/>
+          <w:color w:val="000000"/>
+          <w:kern w:val="0"/>
+          <w:sz w:val="20"/>
+          <w:szCs w:val="20"/>
+          <w:shd w:val="clear" w:color="auto" w:fill="FFFFFF"/>
+          <w14:ligatures w14:val="none"/>
+        </w:rPr>
+      </w:pPr>
+    </w:p>
+    <w:p>
+      <w:pPr>
+        <w:tabs>
+          <w:tab w:val="left" w:pos="7470"/>
+        </w:tabs>
+        <w:rPr>
+          <w:rFonts w:ascii="Nirmala UI" w:eastAsia="Times New Roman" w:hAnsi="Nirmala UI" w:cs="Nirmala UI"/>
+          <w:color w:val="000000"/>
+          <w:kern w:val="0"/>
+          <w:sz w:val="20"/>
+          <w:szCs w:val="20"/>
+          <w:shd w:val="clear" w:color="auto" w:fill="FFFFFF"/>
+          <w14:ligatures w14:val="none"/>
+        </w:rPr>
+      </w:pPr>
+      <w:r>
+        <w:rPr>
+          <w:rFonts w:ascii="Nirmala UI" w:eastAsia="Times New Roman" w:hAnsi="Nirmala UI" w:cs="Nirmala UI"/>
+          <w:color w:val="000000"/>
+          <w:kern w:val="0"/>
+          <w:sz w:val="20"/>
+          <w:szCs w:val="20"/>
+          <w:shd w:val="clear" w:color="auto" w:fill="FFFFFF"/>
+          <w14:ligatures w14:val="none"/>
+        </w:rPr>
+        <w:t>বার বার npm run build করা পরিবর্তে একটা প্যাকেজ আছে, যেইটা install করলে বার বার run করা দরকার হয় না।</w:t>
+      </w:r>
+    </w:p>
+    <w:p>
+      <w:pPr>
+        <w:tabs>
+          <w:tab w:val="left" w:pos="7470"/>
+        </w:tabs>
+        <w:rPr>
+          <w:rFonts w:ascii="Nirmala UI" w:eastAsia="Times New Roman" w:hAnsi="Nirmala UI" w:cs="Nirmala UI"/>
+          <w:color w:val="000000"/>
+          <w:kern w:val="0"/>
+          <w:sz w:val="20"/>
+          <w:szCs w:val="20"/>
+          <w:shd w:val="clear" w:color="auto" w:fill="FFFFFF"/>
+          <w14:ligatures w14:val="none"/>
+        </w:rPr>
+      </w:pPr>
+      <w:r>
+        <w:rPr>
+          <w:rFonts w:ascii="Nirmala UI" w:eastAsia="Times New Roman" w:hAnsi="Nirmala UI" w:cs="Nirmala UI"/>
+          <w:color w:val="000000"/>
+          <w:kern w:val="0"/>
+          <w:sz w:val="20"/>
+          <w:szCs w:val="20"/>
+          <w:shd w:val="clear" w:color="auto" w:fill="FFFFFF"/>
+          <w14:ligatures w14:val="none"/>
+        </w:rPr>
+        <w:t xml:space="preserve">Command: </w:t>
+      </w:r>
+      <w:r>
+        <w:rPr>
+          <w:rFonts w:ascii="Consolas" w:hAnsi="Consolas"/>
+          <w:sz w:val="21"/>
+          <w:szCs w:val="21"/>
+          <w:shd w:val="clear" w:color="auto" w:fill="FFFFFF"/>
+        </w:rPr>
+        <w:t>npm i ts-node-dev --save-dev</w:t>
+      </w:r>
+    </w:p>
+    <w:p>
+      <w:pPr>
+        <w:tabs>
+          <w:tab w:val="left" w:pos="7470"/>
+        </w:tabs>
+        <w:rPr>
+          <w:rFonts w:ascii="Nirmala UI" w:eastAsia="Times New Roman" w:hAnsi="Nirmala UI" w:cs="Nirmala UI"/>
+          <w:color w:val="000000"/>
+          <w:kern w:val="0"/>
+          <w:sz w:val="20"/>
+          <w:szCs w:val="20"/>
+          <w:shd w:val="clear" w:color="auto" w:fill="FFFFFF"/>
+          <w14:ligatures w14:val="none"/>
+        </w:rPr>
+      </w:pPr>
     </w:p>
     <w:sectPr>
       <w:pgSz w:w="12240" w:h="15840"/>

</xml_diff>